<commit_message>
Added additional graphics SQA commentary
</commit_message>
<xml_diff>
--- a/Requirement Documents/UPOD RD - Graphics-Animation (Edited).docx
+++ b/Requirement Documents/UPOD RD - Graphics-Animation (Edited).docx
@@ -1,6 +1,6 @@
 
 <file path=word/document.xml><?xml version="1.0" encoding="utf-8"?>
-<w:document xmlns:wpc="http://schemas.microsoft.com/office/word/2010/wordprocessingCanvas" xmlns:cx="http://schemas.microsoft.com/office/drawing/2014/chartex" xmlns:cx1="http://schemas.microsoft.com/office/drawing/2015/9/8/chartex" xmlns:mc="http://schemas.openxmlformats.org/markup-compatibility/2006" xmlns:o="urn:schemas-microsoft-com:office:office" xmlns:r="http://schemas.openxmlformats.org/officeDocument/2006/relationships" xmlns:m="http://schemas.openxmlformats.org/officeDocument/2006/math" xmlns:v="urn:schemas-microsoft-com:vml" xmlns:wp14="http://schemas.microsoft.com/office/word/2010/wordprocessingDrawing" xmlns:wp="http://schemas.openxmlformats.org/drawingml/2006/wordprocessingDrawing" xmlns:w10="urn:schemas-microsoft-com:office:word" xmlns:w="http://schemas.openxmlformats.org/wordprocessingml/2006/main" xmlns:w14="http://schemas.microsoft.com/office/word/2010/wordml" xmlns:w15="http://schemas.microsoft.com/office/word/2012/wordml" xmlns:w16se="http://schemas.microsoft.com/office/word/2015/wordml/symex" xmlns:wpg="http://schemas.microsoft.com/office/word/2010/wordprocessingGroup" xmlns:wpi="http://schemas.microsoft.com/office/word/2010/wordprocessingInk" xmlns:wne="http://schemas.microsoft.com/office/word/2006/wordml" xmlns:wps="http://schemas.microsoft.com/office/word/2010/wordprocessingShape" mc:Ignorable="w14 w15 w16se wp14">
+<w:document xmlns:wpc="http://schemas.microsoft.com/office/word/2010/wordprocessingCanvas" xmlns:cx="http://schemas.microsoft.com/office/drawing/2014/chartex" xmlns:cx1="http://schemas.microsoft.com/office/drawing/2015/9/8/chartex" xmlns:cx2="http://schemas.microsoft.com/office/drawing/2015/10/21/chartex" xmlns:mc="http://schemas.openxmlformats.org/markup-compatibility/2006" xmlns:o="urn:schemas-microsoft-com:office:office" xmlns:r="http://schemas.openxmlformats.org/officeDocument/2006/relationships" xmlns:m="http://schemas.openxmlformats.org/officeDocument/2006/math" xmlns:v="urn:schemas-microsoft-com:vml" xmlns:wp14="http://schemas.microsoft.com/office/word/2010/wordprocessingDrawing" xmlns:wp="http://schemas.openxmlformats.org/drawingml/2006/wordprocessingDrawing" xmlns:w10="urn:schemas-microsoft-com:office:word" xmlns:w="http://schemas.openxmlformats.org/wordprocessingml/2006/main" xmlns:w14="http://schemas.microsoft.com/office/word/2010/wordml" xmlns:w15="http://schemas.microsoft.com/office/word/2012/wordml" xmlns:w16se="http://schemas.microsoft.com/office/word/2015/wordml/symex" xmlns:wpg="http://schemas.microsoft.com/office/word/2010/wordprocessingGroup" xmlns:wpi="http://schemas.microsoft.com/office/word/2010/wordprocessingInk" xmlns:wne="http://schemas.microsoft.com/office/word/2006/wordml" xmlns:wps="http://schemas.microsoft.com/office/word/2010/wordprocessingShape" mc:Ignorable="w14 w15 w16se wp14">
   <w:background w:color="FFFFFF"/>
   <w:body>
     <w:p>
@@ -90,20 +90,23 @@
         <w:r>
           <w:t xml:space="preserve">SQA Feedback by Omid </w:t>
         </w:r>
-        <w:bookmarkStart w:id="1" w:name="_GoBack"/>
-        <w:bookmarkEnd w:id="1"/>
+        <w:proofErr w:type="spellStart"/>
         <w:r>
-          <w:t>Ghiyasian on 19/06/2016</w:t>
+          <w:t>Ghiyasian</w:t>
+        </w:r>
+        <w:proofErr w:type="spellEnd"/>
+        <w:r>
+          <w:t xml:space="preserve"> on 19/06/2016</w:t>
         </w:r>
       </w:ins>
     </w:p>
     <w:p>
-      <w:ins w:id="2" w:author="Omid Ghiyasian" w:date="2016-06-19T16:58:00Z">
+      <w:ins w:id="1" w:author="Omid Ghiyasian" w:date="2016-06-19T16:58:00Z">
         <w:r>
           <w:t xml:space="preserve">NOTE: Please use the formatting of the other SRS documents. </w:t>
         </w:r>
       </w:ins>
-      <w:ins w:id="3" w:author="Omid Ghiyasian" w:date="2016-06-19T16:59:00Z">
+      <w:ins w:id="2" w:author="Omid Ghiyasian" w:date="2016-06-19T16:59:00Z">
         <w:r>
           <w:t>You also need to track who has made changes to the document.</w:t>
         </w:r>
@@ -184,7 +187,7 @@
         </w:rPr>
         <w:t xml:space="preserve">. </w:t>
       </w:r>
-      <w:del w:id="4" w:author="Omid Ghiyasian" w:date="2016-06-19T17:00:00Z">
+      <w:del w:id="3" w:author="Omid Ghiyasian" w:date="2016-06-19T17:00:00Z">
         <w:r>
           <w:rPr>
             <w:rFonts w:ascii="Times New Roman" w:eastAsia="Times New Roman" w:hAnsi="Times New Roman" w:cs="Times New Roman"/>
@@ -223,7 +226,24 @@
           <w:sz w:val="28"/>
           <w:szCs w:val="28"/>
         </w:rPr>
-        <w:t>Definitions, acronyms, and abbreviations</w:t>
+        <w:t xml:space="preserve">Definitions, acronyms, and </w:t>
+      </w:r>
+      <w:commentRangeStart w:id="4"/>
+      <w:r>
+        <w:rPr>
+          <w:rFonts w:ascii="Times New Roman" w:eastAsia="Times New Roman" w:hAnsi="Times New Roman" w:cs="Times New Roman"/>
+          <w:b/>
+          <w:sz w:val="28"/>
+          <w:szCs w:val="28"/>
+        </w:rPr>
+        <w:t>abbreviations</w:t>
+      </w:r>
+      <w:commentRangeEnd w:id="4"/>
+      <w:r>
+        <w:rPr>
+          <w:rStyle w:val="CommentReference"/>
+        </w:rPr>
+        <w:commentReference w:id="4"/>
       </w:r>
     </w:p>
     <w:p>
@@ -237,13 +257,29 @@
           <w:szCs w:val="24"/>
         </w:rPr>
       </w:pPr>
-      <w:r>
-        <w:rPr>
-          <w:rFonts w:ascii="Times New Roman" w:eastAsia="Times New Roman" w:hAnsi="Times New Roman" w:cs="Times New Roman"/>
-          <w:sz w:val="24"/>
-          <w:szCs w:val="24"/>
-        </w:rPr>
-        <w:t>Model (MVC):</w:t>
+      <w:commentRangeStart w:id="5"/>
+      <w:r>
+        <w:rPr>
+          <w:rFonts w:ascii="Times New Roman" w:eastAsia="Times New Roman" w:hAnsi="Times New Roman" w:cs="Times New Roman"/>
+          <w:sz w:val="24"/>
+          <w:szCs w:val="24"/>
+        </w:rPr>
+        <w:t>Model</w:t>
+      </w:r>
+      <w:commentRangeEnd w:id="5"/>
+      <w:r>
+        <w:rPr>
+          <w:rStyle w:val="CommentReference"/>
+        </w:rPr>
+        <w:commentReference w:id="5"/>
+      </w:r>
+      <w:r>
+        <w:rPr>
+          <w:rFonts w:ascii="Times New Roman" w:eastAsia="Times New Roman" w:hAnsi="Times New Roman" w:cs="Times New Roman"/>
+          <w:sz w:val="24"/>
+          <w:szCs w:val="24"/>
+        </w:rPr>
+        <w:t xml:space="preserve"> (MVC):</w:t>
       </w:r>
       <w:r>
         <w:rPr>
@@ -348,7 +384,7 @@
         </w:rPr>
         <w:t>Controller (MVC):</w:t>
       </w:r>
-      <w:ins w:id="5" w:author="Omid Ghiyasian" w:date="2016-06-19T17:01:00Z">
+      <w:ins w:id="7" w:author="Omid Ghiyasian" w:date="2016-06-19T17:01:00Z">
         <w:r>
           <w:rPr>
             <w:rFonts w:ascii="Times New Roman" w:eastAsia="Times New Roman" w:hAnsi="Times New Roman" w:cs="Times New Roman"/>
@@ -358,13 +394,23 @@
           <w:t xml:space="preserve"> </w:t>
         </w:r>
       </w:ins>
-      <w:r>
-        <w:rPr>
-          <w:rFonts w:ascii="Times New Roman" w:eastAsia="Times New Roman" w:hAnsi="Times New Roman" w:cs="Times New Roman"/>
-          <w:sz w:val="24"/>
-          <w:szCs w:val="24"/>
-        </w:rPr>
-        <w:t>Liases and controls the view to reflect the model</w:t>
+      <w:proofErr w:type="spellStart"/>
+      <w:r>
+        <w:rPr>
+          <w:rFonts w:ascii="Times New Roman" w:eastAsia="Times New Roman" w:hAnsi="Times New Roman" w:cs="Times New Roman"/>
+          <w:sz w:val="24"/>
+          <w:szCs w:val="24"/>
+        </w:rPr>
+        <w:t>Liases</w:t>
+      </w:r>
+      <w:proofErr w:type="spellEnd"/>
+      <w:r>
+        <w:rPr>
+          <w:rFonts w:ascii="Times New Roman" w:eastAsia="Times New Roman" w:hAnsi="Times New Roman" w:cs="Times New Roman"/>
+          <w:sz w:val="24"/>
+          <w:szCs w:val="24"/>
+        </w:rPr>
+        <w:t xml:space="preserve"> and controls the view to reflect the model</w:t>
       </w:r>
     </w:p>
     <w:p>
@@ -414,7 +460,25 @@
           <w:szCs w:val="24"/>
         </w:rPr>
         <w:tab/>
-        <w:t>IEEE Std 610.12-1990, IEEE Standard for Software Project Management Plans</w:t>
+        <w:t xml:space="preserve">IEEE </w:t>
+      </w:r>
+      <w:proofErr w:type="spellStart"/>
+      <w:r>
+        <w:rPr>
+          <w:rFonts w:ascii="Times New Roman" w:eastAsia="Times New Roman" w:hAnsi="Times New Roman" w:cs="Times New Roman"/>
+          <w:sz w:val="24"/>
+          <w:szCs w:val="24"/>
+        </w:rPr>
+        <w:t>Std</w:t>
+      </w:r>
+      <w:proofErr w:type="spellEnd"/>
+      <w:r>
+        <w:rPr>
+          <w:rFonts w:ascii="Times New Roman" w:eastAsia="Times New Roman" w:hAnsi="Times New Roman" w:cs="Times New Roman"/>
+          <w:sz w:val="24"/>
+          <w:szCs w:val="24"/>
+        </w:rPr>
+        <w:t xml:space="preserve"> 610.12-1990, IEEE Standard for Software Project Management Plans</w:t>
       </w:r>
       <w:r>
         <w:rPr>
@@ -440,7 +504,7 @@
         </w:rPr>
         <w:tab/>
       </w:r>
-      <w:hyperlink r:id="rId5">
+      <w:hyperlink r:id="rId7">
         <w:r>
           <w:rPr>
             <w:rFonts w:ascii="Times New Roman" w:eastAsia="Times New Roman" w:hAnsi="Times New Roman" w:cs="Times New Roman"/>
@@ -890,7 +954,7 @@
         </w:rPr>
         <w:t>The users should be able to use a mouse to interact with certain animations or diagrams on UPOD.</w:t>
       </w:r>
-      <w:ins w:id="6" w:author="Omid Ghiyasian" w:date="2016-06-19T17:02:00Z">
+      <w:ins w:id="8" w:author="Omid Ghiyasian" w:date="2016-06-19T17:02:00Z">
         <w:r>
           <w:rPr>
             <w:rFonts w:ascii="Times New Roman" w:eastAsia="Times New Roman" w:hAnsi="Times New Roman" w:cs="Times New Roman"/>
@@ -946,21 +1010,47 @@
         </w:rPr>
         <w:t xml:space="preserve">Animations and graphics displaying the physics content will be created using </w:t>
       </w:r>
-      <w:commentRangeStart w:id="7"/>
-      <w:r>
-        <w:rPr>
-          <w:rFonts w:ascii="Times New Roman" w:eastAsia="Times New Roman" w:hAnsi="Times New Roman" w:cs="Times New Roman"/>
-          <w:sz w:val="24"/>
-          <w:szCs w:val="24"/>
-        </w:rPr>
-        <w:t>javascript SVG</w:t>
-      </w:r>
-      <w:commentRangeEnd w:id="7"/>
+      <w:commentRangeStart w:id="9"/>
+      <w:proofErr w:type="spellStart"/>
+      <w:r>
+        <w:rPr>
+          <w:rFonts w:ascii="Times New Roman" w:eastAsia="Times New Roman" w:hAnsi="Times New Roman" w:cs="Times New Roman"/>
+          <w:sz w:val="24"/>
+          <w:szCs w:val="24"/>
+        </w:rPr>
+        <w:t>javascript</w:t>
+      </w:r>
+      <w:proofErr w:type="spellEnd"/>
+      <w:r>
+        <w:rPr>
+          <w:rFonts w:ascii="Times New Roman" w:eastAsia="Times New Roman" w:hAnsi="Times New Roman" w:cs="Times New Roman"/>
+          <w:sz w:val="24"/>
+          <w:szCs w:val="24"/>
+        </w:rPr>
+        <w:t xml:space="preserve"> </w:t>
+      </w:r>
+      <w:commentRangeStart w:id="10"/>
+      <w:r>
+        <w:rPr>
+          <w:rFonts w:ascii="Times New Roman" w:eastAsia="Times New Roman" w:hAnsi="Times New Roman" w:cs="Times New Roman"/>
+          <w:sz w:val="24"/>
+          <w:szCs w:val="24"/>
+        </w:rPr>
+        <w:t>SVG</w:t>
+      </w:r>
+      <w:commentRangeEnd w:id="9"/>
+      <w:commentRangeEnd w:id="10"/>
       <w:r>
         <w:rPr>
           <w:rStyle w:val="CommentReference"/>
         </w:rPr>
-        <w:commentReference w:id="7"/>
+        <w:commentReference w:id="10"/>
+      </w:r>
+      <w:r>
+        <w:rPr>
+          <w:rStyle w:val="CommentReference"/>
+        </w:rPr>
+        <w:commentReference w:id="9"/>
       </w:r>
       <w:r>
         <w:rPr>
@@ -1022,7 +1112,7 @@
         </w:rPr>
         <w:t xml:space="preserve">Graphics and animations in UPOD should be </w:t>
       </w:r>
-      <w:del w:id="8" w:author="Omid Ghiyasian" w:date="2016-06-19T17:05:00Z">
+      <w:del w:id="11" w:author="Omid Ghiyasian" w:date="2016-06-19T17:05:00Z">
         <w:r>
           <w:rPr>
             <w:rFonts w:ascii="Times New Roman" w:eastAsia="Times New Roman" w:hAnsi="Times New Roman" w:cs="Times New Roman"/>
@@ -1032,7 +1122,7 @@
           <w:delText xml:space="preserve">able to be used </w:delText>
         </w:r>
       </w:del>
-      <w:ins w:id="9" w:author="Omid Ghiyasian" w:date="2016-06-19T17:05:00Z">
+      <w:ins w:id="12" w:author="Omid Ghiyasian" w:date="2016-06-19T17:05:00Z">
         <w:r>
           <w:rPr>
             <w:rFonts w:ascii="Times New Roman" w:eastAsia="Times New Roman" w:hAnsi="Times New Roman" w:cs="Times New Roman"/>
@@ -1050,7 +1140,7 @@
         </w:rPr>
         <w:t xml:space="preserve">across </w:t>
       </w:r>
-      <w:commentRangeStart w:id="10"/>
+      <w:commentRangeStart w:id="13"/>
       <w:r>
         <w:rPr>
           <w:rFonts w:ascii="Times New Roman" w:eastAsia="Times New Roman" w:hAnsi="Times New Roman" w:cs="Times New Roman"/>
@@ -1059,14 +1149,14 @@
         </w:rPr>
         <w:t>internet service providers.</w:t>
       </w:r>
-      <w:commentRangeEnd w:id="10"/>
+      <w:commentRangeEnd w:id="13"/>
       <w:r>
         <w:rPr>
           <w:rStyle w:val="CommentReference"/>
         </w:rPr>
-        <w:commentReference w:id="10"/>
-      </w:r>
-      <w:ins w:id="11" w:author="Omid Ghiyasian" w:date="2016-06-19T17:06:00Z">
+        <w:commentReference w:id="13"/>
+      </w:r>
+      <w:ins w:id="14" w:author="Omid Ghiyasian" w:date="2016-06-19T17:06:00Z">
         <w:r>
           <w:rPr>
             <w:rFonts w:ascii="Times New Roman" w:eastAsia="Times New Roman" w:hAnsi="Times New Roman" w:cs="Times New Roman"/>
@@ -1248,7 +1338,25 @@
           <w:sz w:val="24"/>
           <w:szCs w:val="24"/>
         </w:rPr>
-        <w:t>Different javascript SVG animation libraries are being researched.</w:t>
+        <w:t xml:space="preserve">Different </w:t>
+      </w:r>
+      <w:proofErr w:type="spellStart"/>
+      <w:r>
+        <w:rPr>
+          <w:rFonts w:ascii="Times New Roman" w:eastAsia="Times New Roman" w:hAnsi="Times New Roman" w:cs="Times New Roman"/>
+          <w:sz w:val="24"/>
+          <w:szCs w:val="24"/>
+        </w:rPr>
+        <w:t>javascript</w:t>
+      </w:r>
+      <w:proofErr w:type="spellEnd"/>
+      <w:r>
+        <w:rPr>
+          <w:rFonts w:ascii="Times New Roman" w:eastAsia="Times New Roman" w:hAnsi="Times New Roman" w:cs="Times New Roman"/>
+          <w:sz w:val="24"/>
+          <w:szCs w:val="24"/>
+        </w:rPr>
+        <w:t xml:space="preserve"> SVG animation libraries are being researched.</w:t>
       </w:r>
     </w:p>
     <w:p>
@@ -1331,7 +1439,7 @@
         <w:lastRenderedPageBreak/>
         <w:t xml:space="preserve">Graphics and animations should be able to be seen and be </w:t>
       </w:r>
-      <w:del w:id="12" w:author="Omid Ghiyasian" w:date="2016-06-19T17:07:00Z">
+      <w:del w:id="15" w:author="Omid Ghiyasian" w:date="2016-06-19T17:07:00Z">
         <w:r>
           <w:rPr>
             <w:rFonts w:ascii="Times New Roman" w:eastAsia="Times New Roman" w:hAnsi="Times New Roman" w:cs="Times New Roman"/>
@@ -1341,7 +1449,7 @@
           <w:delText>interactable</w:delText>
         </w:r>
       </w:del>
-      <w:ins w:id="13" w:author="Omid Ghiyasian" w:date="2016-06-19T17:07:00Z">
+      <w:ins w:id="16" w:author="Omid Ghiyasian" w:date="2016-06-19T17:07:00Z">
         <w:r>
           <w:rPr>
             <w:rFonts w:ascii="Times New Roman" w:eastAsia="Times New Roman" w:hAnsi="Times New Roman" w:cs="Times New Roman"/>
@@ -1604,7 +1712,25 @@
           <w:sz w:val="24"/>
           <w:szCs w:val="24"/>
         </w:rPr>
-        <w:t xml:space="preserve"> therefore having a set of individuals in charge of maintenance will not be constant.</w:t>
+        <w:t xml:space="preserve"> </w:t>
+      </w:r>
+      <w:proofErr w:type="gramStart"/>
+      <w:r>
+        <w:rPr>
+          <w:rFonts w:ascii="Times New Roman" w:eastAsia="Times New Roman" w:hAnsi="Times New Roman" w:cs="Times New Roman"/>
+          <w:sz w:val="24"/>
+          <w:szCs w:val="24"/>
+        </w:rPr>
+        <w:t>therefore</w:t>
+      </w:r>
+      <w:proofErr w:type="gramEnd"/>
+      <w:r>
+        <w:rPr>
+          <w:rFonts w:ascii="Times New Roman" w:eastAsia="Times New Roman" w:hAnsi="Times New Roman" w:cs="Times New Roman"/>
+          <w:sz w:val="24"/>
+          <w:szCs w:val="24"/>
+        </w:rPr>
+        <w:t xml:space="preserve"> having a set of individuals in charge of maintenance will not be constant.</w:t>
       </w:r>
     </w:p>
     <w:p>
@@ -1864,8 +1990,8 @@
 </file>
 
 <file path=word/comments.xml><?xml version="1.0" encoding="utf-8"?>
-<w:comments xmlns:wpc="http://schemas.microsoft.com/office/word/2010/wordprocessingCanvas" xmlns:cx="http://schemas.microsoft.com/office/drawing/2014/chartex" xmlns:cx1="http://schemas.microsoft.com/office/drawing/2015/9/8/chartex" xmlns:mc="http://schemas.openxmlformats.org/markup-compatibility/2006" xmlns:o="urn:schemas-microsoft-com:office:office" xmlns:r="http://schemas.openxmlformats.org/officeDocument/2006/relationships" xmlns:m="http://schemas.openxmlformats.org/officeDocument/2006/math" xmlns:v="urn:schemas-microsoft-com:vml" xmlns:wp14="http://schemas.microsoft.com/office/word/2010/wordprocessingDrawing" xmlns:wp="http://schemas.openxmlformats.org/drawingml/2006/wordprocessingDrawing" xmlns:w10="urn:schemas-microsoft-com:office:word" xmlns:w="http://schemas.openxmlformats.org/wordprocessingml/2006/main" xmlns:w14="http://schemas.microsoft.com/office/word/2010/wordml" xmlns:w15="http://schemas.microsoft.com/office/word/2012/wordml" xmlns:w16se="http://schemas.microsoft.com/office/word/2015/wordml/symex" xmlns:wpg="http://schemas.microsoft.com/office/word/2010/wordprocessingGroup" xmlns:wpi="http://schemas.microsoft.com/office/word/2010/wordprocessingInk" xmlns:wne="http://schemas.microsoft.com/office/word/2006/wordml" xmlns:wps="http://schemas.microsoft.com/office/word/2010/wordprocessingShape" mc:Ignorable="w14 w15 w16se wp14">
-  <w:comment w:id="7" w:author="Omid Ghiyasian" w:date="2016-06-19T17:04:00Z" w:initials="OG">
+<w:comments xmlns:wpc="http://schemas.microsoft.com/office/word/2010/wordprocessingCanvas" xmlns:cx="http://schemas.microsoft.com/office/drawing/2014/chartex" xmlns:cx1="http://schemas.microsoft.com/office/drawing/2015/9/8/chartex" xmlns:cx2="http://schemas.microsoft.com/office/drawing/2015/10/21/chartex" xmlns:mc="http://schemas.openxmlformats.org/markup-compatibility/2006" xmlns:o="urn:schemas-microsoft-com:office:office" xmlns:r="http://schemas.openxmlformats.org/officeDocument/2006/relationships" xmlns:m="http://schemas.openxmlformats.org/officeDocument/2006/math" xmlns:v="urn:schemas-microsoft-com:vml" xmlns:wp14="http://schemas.microsoft.com/office/word/2010/wordprocessingDrawing" xmlns:wp="http://schemas.openxmlformats.org/drawingml/2006/wordprocessingDrawing" xmlns:w10="urn:schemas-microsoft-com:office:word" xmlns:w="http://schemas.openxmlformats.org/wordprocessingml/2006/main" xmlns:w14="http://schemas.microsoft.com/office/word/2010/wordml" xmlns:w15="http://schemas.microsoft.com/office/word/2012/wordml" xmlns:w16se="http://schemas.microsoft.com/office/word/2015/wordml/symex" xmlns:wpg="http://schemas.microsoft.com/office/word/2010/wordprocessingGroup" xmlns:wpi="http://schemas.microsoft.com/office/word/2010/wordprocessingInk" xmlns:wne="http://schemas.microsoft.com/office/word/2006/wordml" xmlns:wps="http://schemas.microsoft.com/office/word/2010/wordprocessingShape" mc:Ignorable="w14 w15 w16se wp14">
+  <w:comment w:id="4" w:author="David Ka Wai Chan" w:date="2016-06-27T02:57:00Z" w:initials="DKWC">
     <w:p>
       <w:pPr>
         <w:pStyle w:val="CommentText"/>
@@ -1877,11 +2003,64 @@
         <w:annotationRef/>
       </w:r>
       <w:r>
+        <w:t>It’s missing SVG.</w:t>
+      </w:r>
+    </w:p>
+  </w:comment>
+  <w:comment w:id="5" w:author="David Ka Wai Chan" w:date="2016-06-27T02:58:00Z" w:initials="DKWC">
+    <w:p>
+      <w:pPr>
+        <w:pStyle w:val="CommentText"/>
+      </w:pPr>
+      <w:r>
+        <w:rPr>
+          <w:rStyle w:val="CommentReference"/>
+        </w:rPr>
+        <w:annotationRef/>
+      </w:r>
+      <w:r>
+        <w:t xml:space="preserve">I seriously question what does MVC have to </w:t>
+      </w:r>
+      <w:bookmarkStart w:id="6" w:name="_GoBack"/>
+      <w:bookmarkEnd w:id="6"/>
+      <w:r>
+        <w:t>do with graphics.</w:t>
+      </w:r>
+    </w:p>
+  </w:comment>
+  <w:comment w:id="10" w:author="David Ka Wai Chan" w:date="2016-06-27T02:56:00Z" w:initials="DKWC">
+    <w:p>
+      <w:pPr>
+        <w:pStyle w:val="CommentText"/>
+      </w:pPr>
+      <w:r>
+        <w:rPr>
+          <w:rStyle w:val="CommentReference"/>
+        </w:rPr>
+        <w:annotationRef/>
+      </w:r>
+      <w:r>
+        <w:t>Are all graphics for SVG only? If not please layout the all the types of graphics format you will be using and when.</w:t>
+      </w:r>
+    </w:p>
+  </w:comment>
+  <w:comment w:id="9" w:author="Omid Ghiyasian" w:date="2016-06-19T17:04:00Z" w:initials="OG">
+    <w:p>
+      <w:pPr>
+        <w:pStyle w:val="CommentText"/>
+      </w:pPr>
+      <w:r>
+        <w:rPr>
+          <w:rStyle w:val="CommentReference"/>
+        </w:rPr>
+        <w:annotationRef/>
+      </w:r>
+      <w:r>
         <w:t>There should be a description in the Acronyms section for SVG</w:t>
       </w:r>
     </w:p>
   </w:comment>
-  <w:comment w:id="10" w:author="Omid Ghiyasian" w:date="2016-06-19T17:05:00Z" w:initials="OG">
+  <w:comment w:id="13" w:author="Omid Ghiyasian" w:date="2016-06-19T17:05:00Z" w:initials="OG">
     <w:p>
       <w:pPr>
         <w:pStyle w:val="CommentText"/>
@@ -1893,7 +2072,23 @@
         <w:annotationRef/>
       </w:r>
       <w:r>
-        <w:t>Did you mean platforms such as safari, firefox, chrome, etc? I find it hard to understand why the ISP makes a difference whether you would be able to use graphics and animation.</w:t>
+        <w:t xml:space="preserve">Did you mean platforms such as safari, </w:t>
+      </w:r>
+      <w:proofErr w:type="spellStart"/>
+      <w:r>
+        <w:t>firefox</w:t>
+      </w:r>
+      <w:proofErr w:type="spellEnd"/>
+      <w:r>
+        <w:t xml:space="preserve">, chrome, </w:t>
+      </w:r>
+      <w:proofErr w:type="spellStart"/>
+      <w:r>
+        <w:t>etc</w:t>
+      </w:r>
+      <w:proofErr w:type="spellEnd"/>
+      <w:r>
+        <w:t>? I find it hard to understand why the ISP makes a difference whether you would be able to use graphics and animation.</w:t>
       </w:r>
     </w:p>
   </w:comment>
@@ -1901,14 +2096,17 @@
 </file>
 
 <file path=word/commentsExtended.xml><?xml version="1.0" encoding="utf-8"?>
-<w15:commentsEx xmlns:wpc="http://schemas.microsoft.com/office/word/2010/wordprocessingCanvas" xmlns:cx="http://schemas.microsoft.com/office/drawing/2014/chartex" xmlns:cx1="http://schemas.microsoft.com/office/drawing/2015/9/8/chartex" xmlns:mc="http://schemas.openxmlformats.org/markup-compatibility/2006" xmlns:o="urn:schemas-microsoft-com:office:office" xmlns:r="http://schemas.openxmlformats.org/officeDocument/2006/relationships" xmlns:m="http://schemas.openxmlformats.org/officeDocument/2006/math" xmlns:v="urn:schemas-microsoft-com:vml" xmlns:wp14="http://schemas.microsoft.com/office/word/2010/wordprocessingDrawing" xmlns:wp="http://schemas.openxmlformats.org/drawingml/2006/wordprocessingDrawing" xmlns:w10="urn:schemas-microsoft-com:office:word" xmlns:w="http://schemas.openxmlformats.org/wordprocessingml/2006/main" xmlns:w14="http://schemas.microsoft.com/office/word/2010/wordml" xmlns:w15="http://schemas.microsoft.com/office/word/2012/wordml" xmlns:w16se="http://schemas.microsoft.com/office/word/2015/wordml/symex" xmlns:wpg="http://schemas.microsoft.com/office/word/2010/wordprocessingGroup" xmlns:wpi="http://schemas.microsoft.com/office/word/2010/wordprocessingInk" xmlns:wne="http://schemas.microsoft.com/office/word/2006/wordml" xmlns:wps="http://schemas.microsoft.com/office/word/2010/wordprocessingShape" mc:Ignorable="w14 w15 w16se wp14">
+<w15:commentsEx xmlns:wpc="http://schemas.microsoft.com/office/word/2010/wordprocessingCanvas" xmlns:cx="http://schemas.microsoft.com/office/drawing/2014/chartex" xmlns:cx1="http://schemas.microsoft.com/office/drawing/2015/9/8/chartex" xmlns:cx2="http://schemas.microsoft.com/office/drawing/2015/10/21/chartex" xmlns:mc="http://schemas.openxmlformats.org/markup-compatibility/2006" xmlns:o="urn:schemas-microsoft-com:office:office" xmlns:r="http://schemas.openxmlformats.org/officeDocument/2006/relationships" xmlns:m="http://schemas.openxmlformats.org/officeDocument/2006/math" xmlns:v="urn:schemas-microsoft-com:vml" xmlns:wp14="http://schemas.microsoft.com/office/word/2010/wordprocessingDrawing" xmlns:wp="http://schemas.openxmlformats.org/drawingml/2006/wordprocessingDrawing" xmlns:w10="urn:schemas-microsoft-com:office:word" xmlns:w="http://schemas.openxmlformats.org/wordprocessingml/2006/main" xmlns:w14="http://schemas.microsoft.com/office/word/2010/wordml" xmlns:w15="http://schemas.microsoft.com/office/word/2012/wordml" xmlns:w16se="http://schemas.microsoft.com/office/word/2015/wordml/symex" xmlns:wpg="http://schemas.microsoft.com/office/word/2010/wordprocessingGroup" xmlns:wpi="http://schemas.microsoft.com/office/word/2010/wordprocessingInk" xmlns:wne="http://schemas.microsoft.com/office/word/2006/wordml" xmlns:wps="http://schemas.microsoft.com/office/word/2010/wordprocessingShape" mc:Ignorable="w14 w15 w16se wp14">
+  <w15:commentEx w15:paraId="39E57EA3" w15:done="0"/>
+  <w15:commentEx w15:paraId="0A48CF54" w15:done="0"/>
+  <w15:commentEx w15:paraId="23409273" w15:done="0"/>
   <w15:commentEx w15:paraId="34A41895" w15:done="0"/>
   <w15:commentEx w15:paraId="164FED01" w15:done="0"/>
 </w15:commentsEx>
 </file>
 
 <file path=word/numbering.xml><?xml version="1.0" encoding="utf-8"?>
-<w:numbering xmlns:wpc="http://schemas.microsoft.com/office/word/2010/wordprocessingCanvas" xmlns:cx="http://schemas.microsoft.com/office/drawing/2014/chartex" xmlns:cx1="http://schemas.microsoft.com/office/drawing/2015/9/8/chartex" xmlns:mc="http://schemas.openxmlformats.org/markup-compatibility/2006" xmlns:o="urn:schemas-microsoft-com:office:office" xmlns:r="http://schemas.openxmlformats.org/officeDocument/2006/relationships" xmlns:m="http://schemas.openxmlformats.org/officeDocument/2006/math" xmlns:v="urn:schemas-microsoft-com:vml" xmlns:wp14="http://schemas.microsoft.com/office/word/2010/wordprocessingDrawing" xmlns:wp="http://schemas.openxmlformats.org/drawingml/2006/wordprocessingDrawing" xmlns:w10="urn:schemas-microsoft-com:office:word" xmlns:w="http://schemas.openxmlformats.org/wordprocessingml/2006/main" xmlns:w14="http://schemas.microsoft.com/office/word/2010/wordml" xmlns:w15="http://schemas.microsoft.com/office/word/2012/wordml" xmlns:w16se="http://schemas.microsoft.com/office/word/2015/wordml/symex" xmlns:wpg="http://schemas.microsoft.com/office/word/2010/wordprocessingGroup" xmlns:wpi="http://schemas.microsoft.com/office/word/2010/wordprocessingInk" xmlns:wne="http://schemas.microsoft.com/office/word/2006/wordml" xmlns:wps="http://schemas.microsoft.com/office/word/2010/wordprocessingShape" mc:Ignorable="w14 w15 w16se wp14">
+<w:numbering xmlns:wpc="http://schemas.microsoft.com/office/word/2010/wordprocessingCanvas" xmlns:cx="http://schemas.microsoft.com/office/drawing/2014/chartex" xmlns:cx1="http://schemas.microsoft.com/office/drawing/2015/9/8/chartex" xmlns:cx2="http://schemas.microsoft.com/office/drawing/2015/10/21/chartex" xmlns:mc="http://schemas.openxmlformats.org/markup-compatibility/2006" xmlns:o="urn:schemas-microsoft-com:office:office" xmlns:r="http://schemas.openxmlformats.org/officeDocument/2006/relationships" xmlns:m="http://schemas.openxmlformats.org/officeDocument/2006/math" xmlns:v="urn:schemas-microsoft-com:vml" xmlns:wp14="http://schemas.microsoft.com/office/word/2010/wordprocessingDrawing" xmlns:wp="http://schemas.openxmlformats.org/drawingml/2006/wordprocessingDrawing" xmlns:w10="urn:schemas-microsoft-com:office:word" xmlns:w="http://schemas.openxmlformats.org/wordprocessingml/2006/main" xmlns:w14="http://schemas.microsoft.com/office/word/2010/wordml" xmlns:w15="http://schemas.microsoft.com/office/word/2012/wordml" xmlns:w16se="http://schemas.microsoft.com/office/word/2015/wordml/symex" xmlns:wpg="http://schemas.microsoft.com/office/word/2010/wordprocessingGroup" xmlns:wpi="http://schemas.microsoft.com/office/word/2010/wordprocessingInk" xmlns:wne="http://schemas.microsoft.com/office/word/2006/wordml" xmlns:wps="http://schemas.microsoft.com/office/word/2010/wordprocessingShape" mc:Ignorable="w14 w15 w16se wp14">
   <w:abstractNum w:abstractNumId="0" w15:restartNumberingAfterBreak="0">
     <w:nsid w:val="357E53BB"/>
     <w:multiLevelType w:val="multilevel"/>
@@ -2493,9 +2691,12 @@
 </file>
 
 <file path=word/people.xml><?xml version="1.0" encoding="utf-8"?>
-<w15:people xmlns:wpc="http://schemas.microsoft.com/office/word/2010/wordprocessingCanvas" xmlns:cx="http://schemas.microsoft.com/office/drawing/2014/chartex" xmlns:cx1="http://schemas.microsoft.com/office/drawing/2015/9/8/chartex" xmlns:mc="http://schemas.openxmlformats.org/markup-compatibility/2006" xmlns:o="urn:schemas-microsoft-com:office:office" xmlns:r="http://schemas.openxmlformats.org/officeDocument/2006/relationships" xmlns:m="http://schemas.openxmlformats.org/officeDocument/2006/math" xmlns:v="urn:schemas-microsoft-com:vml" xmlns:wp14="http://schemas.microsoft.com/office/word/2010/wordprocessingDrawing" xmlns:wp="http://schemas.openxmlformats.org/drawingml/2006/wordprocessingDrawing" xmlns:w10="urn:schemas-microsoft-com:office:word" xmlns:w="http://schemas.openxmlformats.org/wordprocessingml/2006/main" xmlns:w14="http://schemas.microsoft.com/office/word/2010/wordml" xmlns:w15="http://schemas.microsoft.com/office/word/2012/wordml" xmlns:w16se="http://schemas.microsoft.com/office/word/2015/wordml/symex" xmlns:wpg="http://schemas.microsoft.com/office/word/2010/wordprocessingGroup" xmlns:wpi="http://schemas.microsoft.com/office/word/2010/wordprocessingInk" xmlns:wne="http://schemas.microsoft.com/office/word/2006/wordml" xmlns:wps="http://schemas.microsoft.com/office/word/2010/wordprocessingShape" mc:Ignorable="w14 w15 w16se wp14">
+<w15:people xmlns:wpc="http://schemas.microsoft.com/office/word/2010/wordprocessingCanvas" xmlns:cx="http://schemas.microsoft.com/office/drawing/2014/chartex" xmlns:cx1="http://schemas.microsoft.com/office/drawing/2015/9/8/chartex" xmlns:cx2="http://schemas.microsoft.com/office/drawing/2015/10/21/chartex" xmlns:mc="http://schemas.openxmlformats.org/markup-compatibility/2006" xmlns:o="urn:schemas-microsoft-com:office:office" xmlns:r="http://schemas.openxmlformats.org/officeDocument/2006/relationships" xmlns:m="http://schemas.openxmlformats.org/officeDocument/2006/math" xmlns:v="urn:schemas-microsoft-com:vml" xmlns:wp14="http://schemas.microsoft.com/office/word/2010/wordprocessingDrawing" xmlns:wp="http://schemas.openxmlformats.org/drawingml/2006/wordprocessingDrawing" xmlns:w10="urn:schemas-microsoft-com:office:word" xmlns:w="http://schemas.openxmlformats.org/wordprocessingml/2006/main" xmlns:w14="http://schemas.microsoft.com/office/word/2010/wordml" xmlns:w15="http://schemas.microsoft.com/office/word/2012/wordml" xmlns:w16se="http://schemas.microsoft.com/office/word/2015/wordml/symex" xmlns:wpg="http://schemas.microsoft.com/office/word/2010/wordprocessingGroup" xmlns:wpi="http://schemas.microsoft.com/office/word/2010/wordprocessingInk" xmlns:wne="http://schemas.microsoft.com/office/word/2006/wordml" xmlns:wps="http://schemas.microsoft.com/office/word/2010/wordprocessingShape" mc:Ignorable="w14 w15 w16se wp14">
   <w15:person w15:author="Omid Ghiyasian">
     <w15:presenceInfo w15:providerId="Windows Live" w15:userId="cab93b8b1e05a3b1"/>
+  </w15:person>
+  <w15:person w15:author="David Ka Wai Chan">
+    <w15:presenceInfo w15:providerId="Windows Live" w15:userId="3c2a9d11f48ba052"/>
   </w15:person>
 </w15:people>
 </file>
@@ -2518,7 +2719,7 @@
       </w:pPr>
     </w:pPrDefault>
   </w:docDefaults>
-  <w:latentStyles w:defLockedState="0" w:defUIPriority="99" w:defSemiHidden="0" w:defUnhideWhenUsed="0" w:defQFormat="0" w:count="371">
+  <w:latentStyles w:defLockedState="0" w:defUIPriority="99" w:defSemiHidden="0" w:defUnhideWhenUsed="0" w:defQFormat="0" w:count="373">
     <w:lsdException w:name="Normal" w:uiPriority="0" w:qFormat="1"/>
     <w:lsdException w:name="heading 1" w:uiPriority="9" w:qFormat="1"/>
     <w:lsdException w:name="heading 2" w:semiHidden="1" w:uiPriority="9" w:unhideWhenUsed="1" w:qFormat="1"/>
@@ -2624,7 +2825,6 @@
     <w:lsdException w:name="HTML Sample" w:semiHidden="1" w:unhideWhenUsed="1"/>
     <w:lsdException w:name="HTML Typewriter" w:semiHidden="1" w:unhideWhenUsed="1"/>
     <w:lsdException w:name="HTML Variable" w:semiHidden="1" w:unhideWhenUsed="1"/>
-    <w:lsdException w:name="Normal Table" w:semiHidden="1" w:unhideWhenUsed="1"/>
     <w:lsdException w:name="annotation subject" w:semiHidden="1" w:unhideWhenUsed="1"/>
     <w:lsdException w:name="No List" w:semiHidden="1" w:unhideWhenUsed="1"/>
     <w:lsdException w:name="Outline List 1" w:semiHidden="1" w:unhideWhenUsed="1"/>
@@ -2670,11 +2870,9 @@
     <w:lsdException w:name="Table Subtle 1" w:semiHidden="1" w:unhideWhenUsed="1"/>
     <w:lsdException w:name="Table Subtle 2" w:semiHidden="1" w:unhideWhenUsed="1"/>
     <w:lsdException w:name="Table Web 1" w:semiHidden="1" w:unhideWhenUsed="1"/>
-    <w:lsdException w:name="Table Web 2" w:semiHidden="1" w:unhideWhenUsed="1"/>
     <w:lsdException w:name="Table Web 3" w:semiHidden="1" w:unhideWhenUsed="1"/>
     <w:lsdException w:name="Balloon Text" w:semiHidden="1" w:unhideWhenUsed="1"/>
     <w:lsdException w:name="Table Grid" w:uiPriority="59"/>
-    <w:lsdException w:name="Table Theme" w:semiHidden="1" w:unhideWhenUsed="1"/>
     <w:lsdException w:name="Placeholder Text" w:semiHidden="1"/>
     <w:lsdException w:name="No Spacing" w:uiPriority="1" w:qFormat="1"/>
     <w:lsdException w:name="Light Shading" w:uiPriority="60"/>
@@ -2890,6 +3088,8 @@
     <w:lsdException w:name="List Table 5 Dark Accent 6" w:uiPriority="50"/>
     <w:lsdException w:name="List Table 6 Colorful Accent 6" w:uiPriority="51"/>
     <w:lsdException w:name="List Table 7 Colorful Accent 6" w:uiPriority="52"/>
+    <w:lsdException w:name="Mention" w:semiHidden="1" w:unhideWhenUsed="1"/>
+    <w:lsdException w:name="Smart Hyperlink" w:semiHidden="1" w:unhideWhenUsed="1"/>
   </w:latentStyles>
   <w:style w:type="paragraph" w:default="1" w:styleId="Normal">
     <w:name w:val="Normal"/>

</xml_diff>